<commit_message>
updated GenomeFlow2D and executable
</commit_message>
<xml_diff>
--- a/documents/GenomeFlow Documentations.docx
+++ b/documents/GenomeFlow Documentations.docx
@@ -298,15 +298,7 @@
           <w:sz w:val="24"/>
           <w:szCs w:val="24"/>
         </w:rPr>
-        <w:t>The one i</w:t>
-      </w:r>
-      <w:r>
-        <w:rPr>
-          <w:rFonts w:ascii="Times New Roman" w:eastAsia="Times New Roman" w:hAnsi="Times New Roman" w:cs="Times New Roman"/>
-          <w:sz w:val="24"/>
-          <w:szCs w:val="24"/>
-        </w:rPr>
-        <w:t xml:space="preserve">n </w:t>
+        <w:t xml:space="preserve">The one in </w:t>
       </w:r>
       <w:r>
         <w:rPr>
@@ -399,16 +391,7 @@
           <w:sz w:val="24"/>
           <w:szCs w:val="24"/>
         </w:rPr>
-        <w:t>org.openscience.jmol</w:t>
-      </w:r>
-      <w:r>
-        <w:rPr>
-          <w:rFonts w:ascii="Times New Roman" w:eastAsia="Times New Roman" w:hAnsi="Times New Roman" w:cs="Times New Roman"/>
-          <w:color w:val="FF0000"/>
-          <w:sz w:val="24"/>
-          <w:szCs w:val="24"/>
-        </w:rPr>
-        <w:t>.app.jmolpanel.JmolPanel.java</w:t>
+        <w:t>org.openscience.jmol.app.jmolpanel.JmolPanel.java</w:t>
       </w:r>
     </w:p>
     <w:p>
@@ -517,13 +500,7 @@
         <w:rPr>
           <w:b/>
         </w:rPr>
-        <w:t>write code for the al</w:t>
-      </w:r>
-      <w:r>
-        <w:rPr>
-          <w:b/>
-        </w:rPr>
-        <w:t>gorithms here, model structure and output the result</w:t>
+        <w:t>write code for the algorithms here, model structure and output the result</w:t>
       </w:r>
     </w:p>
     <w:p>
@@ -635,10 +612,7 @@
     </w:p>
     <w:p>
       <w:r>
-        <w:t>The class for the set property. Accept inp</w:t>
-      </w:r>
-      <w:r>
-        <w:t>ut from the user . Used in JmolPanel.java</w:t>
+        <w:t>The class for the set property. Accept input from the user . Used in JmolPanel.java</w:t>
       </w:r>
     </w:p>
     <w:p>
@@ -665,15 +639,27 @@
         <w:rPr>
           <w:b/>
         </w:rPr>
-        <w:t>..In clude the abstract path</w:t>
+        <w:t>In</w:t>
+      </w:r>
+      <w:r>
+        <w:rPr>
+          <w:b/>
+        </w:rPr>
+        <w:t>clude the abstract path</w:t>
+      </w:r>
+    </w:p>
+    <w:p/>
+    <w:p>
+      <w:r>
+        <w:t>Change Jmolviewer in path</w:t>
+      </w:r>
+      <w:r>
+        <w:t>, used for 3Dmax Modeller</w:t>
       </w:r>
       <w:bookmarkStart w:id="0" w:name="_GoBack"/>
       <w:bookmarkEnd w:id="0"/>
-    </w:p>
-    <w:p/>
-    <w:p>
-      <w:r>
-        <w:t>Change Jmolviewer in path:</w:t>
+      <w:r>
+        <w:t>:</w:t>
       </w:r>
     </w:p>
     <w:p>

</xml_diff>

<commit_message>
GenomeFlow 2D Bug Fix, Add Save HeatMap Button
</commit_message>
<xml_diff>
--- a/documents/GenomeFlow Documentations.docx
+++ b/documents/GenomeFlow Documentations.docx
@@ -183,116 +183,128 @@
         <w:rPr>
           <w:b/>
         </w:rPr>
-        <w:t>Notable changes made by Tuan (Search for Tuan)</w:t>
-      </w:r>
-    </w:p>
-    <w:p>
-      <w:pPr>
-        <w:rPr>
-          <w:b/>
-        </w:rPr>
-      </w:pPr>
-      <w:r>
-        <w:rPr>
-          <w:b/>
-        </w:rPr>
-        <w:t xml:space="preserve"> </w:t>
-      </w:r>
-    </w:p>
-    <w:p>
-      <w:pPr>
-        <w:rPr>
-          <w:rFonts w:ascii="Times New Roman" w:eastAsia="Times New Roman" w:hAnsi="Times New Roman" w:cs="Times New Roman"/>
-          <w:b/>
-          <w:sz w:val="24"/>
-          <w:szCs w:val="24"/>
-        </w:rPr>
-      </w:pPr>
-      <w:r>
-        <w:rPr>
-          <w:b/>
-        </w:rPr>
-        <w:t xml:space="preserve"> 1.</w:t>
-      </w:r>
-      <w:r>
-        <w:rPr>
-          <w:b/>
-        </w:rPr>
-        <w:tab/>
-      </w:r>
-      <w:r>
-        <w:rPr>
-          <w:rFonts w:ascii="Times New Roman" w:eastAsia="Times New Roman" w:hAnsi="Times New Roman" w:cs="Times New Roman"/>
-          <w:b/>
-          <w:sz w:val="24"/>
-          <w:szCs w:val="24"/>
-        </w:rPr>
-        <w:t>Adding to the Menu bar</w:t>
-      </w:r>
-    </w:p>
-    <w:p>
-      <w:pPr>
-        <w:rPr>
-          <w:rFonts w:ascii="Times New Roman" w:eastAsia="Times New Roman" w:hAnsi="Times New Roman" w:cs="Times New Roman"/>
-          <w:sz w:val="24"/>
-          <w:szCs w:val="24"/>
-        </w:rPr>
-      </w:pPr>
-      <w:r>
-        <w:rPr>
-          <w:rFonts w:ascii="Times New Roman" w:eastAsia="Times New Roman" w:hAnsi="Times New Roman" w:cs="Times New Roman"/>
-          <w:sz w:val="24"/>
-          <w:szCs w:val="24"/>
-        </w:rPr>
-        <w:t>Changes made in two files</w:t>
-      </w:r>
-    </w:p>
-    <w:p>
-      <w:pPr>
-        <w:rPr>
-          <w:rFonts w:ascii="Times New Roman" w:eastAsia="Times New Roman" w:hAnsi="Times New Roman" w:cs="Times New Roman"/>
-          <w:color w:val="FF0000"/>
-          <w:sz w:val="24"/>
-          <w:szCs w:val="24"/>
-        </w:rPr>
-      </w:pPr>
-      <w:r>
-        <w:rPr>
-          <w:rFonts w:ascii="Times New Roman" w:eastAsia="Times New Roman" w:hAnsi="Times New Roman" w:cs="Times New Roman"/>
-          <w:color w:val="FF0000"/>
-          <w:sz w:val="24"/>
-          <w:szCs w:val="24"/>
-        </w:rPr>
-        <w:t xml:space="preserve">GuiMap.java </w:t>
-      </w:r>
-      <w:r>
-        <w:rPr>
-          <w:rFonts w:ascii="Times New Roman" w:eastAsia="Times New Roman" w:hAnsi="Times New Roman" w:cs="Times New Roman"/>
-          <w:sz w:val="24"/>
-          <w:szCs w:val="24"/>
-        </w:rPr>
-        <w:t xml:space="preserve">and </w:t>
-      </w:r>
-      <w:r>
-        <w:rPr>
-          <w:rFonts w:ascii="Times New Roman" w:eastAsia="Times New Roman" w:hAnsi="Times New Roman" w:cs="Times New Roman"/>
-          <w:color w:val="FF0000"/>
-          <w:sz w:val="24"/>
-          <w:szCs w:val="24"/>
-        </w:rPr>
-        <w:t>org.openscience.jmol.</w:t>
-      </w:r>
-      <w:r>
-        <w:rPr>
-          <w:rFonts w:ascii="Times New Roman" w:eastAsia="Times New Roman" w:hAnsi="Times New Roman" w:cs="Times New Roman"/>
-          <w:color w:val="FF0000"/>
-          <w:sz w:val="24"/>
-          <w:szCs w:val="24"/>
-        </w:rPr>
-        <w:t>app.jmolpanel.</w:t>
+        <w:t>Notable changes made by Tuan (Search for Tuan</w:t>
+      </w:r>
+      <w:r>
+        <w:rPr>
+          <w:b/>
+        </w:rPr>
+        <w:t xml:space="preserve"> or Tosin</w:t>
       </w:r>
       <w:bookmarkStart w:id="0" w:name="_GoBack"/>
       <w:bookmarkEnd w:id="0"/>
+      <w:r>
+        <w:rPr>
+          <w:b/>
+        </w:rPr>
+        <w:t>)</w:t>
+      </w:r>
+    </w:p>
+    <w:p>
+      <w:pPr>
+        <w:rPr>
+          <w:b/>
+        </w:rPr>
+      </w:pPr>
+      <w:r>
+        <w:rPr>
+          <w:b/>
+        </w:rPr>
+        <w:t xml:space="preserve"> </w:t>
+      </w:r>
+    </w:p>
+    <w:p>
+      <w:pPr>
+        <w:rPr>
+          <w:rFonts w:ascii="Times New Roman" w:eastAsia="Times New Roman" w:hAnsi="Times New Roman" w:cs="Times New Roman"/>
+          <w:b/>
+          <w:sz w:val="24"/>
+          <w:szCs w:val="24"/>
+        </w:rPr>
+      </w:pPr>
+      <w:r>
+        <w:rPr>
+          <w:b/>
+        </w:rPr>
+        <w:t xml:space="preserve"> 1.</w:t>
+      </w:r>
+      <w:r>
+        <w:rPr>
+          <w:b/>
+        </w:rPr>
+        <w:tab/>
+      </w:r>
+      <w:r>
+        <w:rPr>
+          <w:rFonts w:ascii="Times New Roman" w:eastAsia="Times New Roman" w:hAnsi="Times New Roman" w:cs="Times New Roman"/>
+          <w:b/>
+          <w:sz w:val="24"/>
+          <w:szCs w:val="24"/>
+        </w:rPr>
+        <w:t>Adding to the Menu bar</w:t>
+      </w:r>
+    </w:p>
+    <w:p>
+      <w:pPr>
+        <w:rPr>
+          <w:rFonts w:ascii="Times New Roman" w:eastAsia="Times New Roman" w:hAnsi="Times New Roman" w:cs="Times New Roman"/>
+          <w:sz w:val="24"/>
+          <w:szCs w:val="24"/>
+        </w:rPr>
+      </w:pPr>
+      <w:r>
+        <w:rPr>
+          <w:rFonts w:ascii="Times New Roman" w:eastAsia="Times New Roman" w:hAnsi="Times New Roman" w:cs="Times New Roman"/>
+          <w:sz w:val="24"/>
+          <w:szCs w:val="24"/>
+        </w:rPr>
+        <w:t>Changes made in two files</w:t>
+      </w:r>
+    </w:p>
+    <w:p>
+      <w:pPr>
+        <w:rPr>
+          <w:rFonts w:ascii="Times New Roman" w:eastAsia="Times New Roman" w:hAnsi="Times New Roman" w:cs="Times New Roman"/>
+          <w:color w:val="FF0000"/>
+          <w:sz w:val="24"/>
+          <w:szCs w:val="24"/>
+        </w:rPr>
+      </w:pPr>
+      <w:r>
+        <w:rPr>
+          <w:rFonts w:ascii="Times New Roman" w:eastAsia="Times New Roman" w:hAnsi="Times New Roman" w:cs="Times New Roman"/>
+          <w:color w:val="FF0000"/>
+          <w:sz w:val="24"/>
+          <w:szCs w:val="24"/>
+        </w:rPr>
+        <w:t xml:space="preserve">GuiMap.java </w:t>
+      </w:r>
+      <w:r>
+        <w:rPr>
+          <w:rFonts w:ascii="Times New Roman" w:eastAsia="Times New Roman" w:hAnsi="Times New Roman" w:cs="Times New Roman"/>
+          <w:sz w:val="24"/>
+          <w:szCs w:val="24"/>
+        </w:rPr>
+        <w:t xml:space="preserve">and </w:t>
+      </w:r>
+      <w:r>
+        <w:rPr>
+          <w:rFonts w:ascii="Times New Roman" w:eastAsia="Times New Roman" w:hAnsi="Times New Roman" w:cs="Times New Roman"/>
+          <w:color w:val="FF0000"/>
+          <w:sz w:val="24"/>
+          <w:szCs w:val="24"/>
+        </w:rPr>
+        <w:t>org.openscience.jmol.</w:t>
+      </w:r>
+      <w:r>
+        <w:rPr>
+          <w:rFonts w:ascii="Times New Roman" w:eastAsia="Times New Roman" w:hAnsi="Times New Roman" w:cs="Times New Roman"/>
+          <w:color w:val="FF0000"/>
+          <w:sz w:val="24"/>
+          <w:szCs w:val="24"/>
+        </w:rPr>
+        <w:t>app.jmolpanel.</w:t>
+      </w:r>
       <w:r>
         <w:rPr>
           <w:rFonts w:ascii="Times New Roman" w:eastAsia="Times New Roman" w:hAnsi="Times New Roman" w:cs="Times New Roman"/>

</xml_diff>